<commit_message>
Added additional note about incorrect date
</commit_message>
<xml_diff>
--- a/Documentation/Notities.docx
+++ b/Documentation/Notities.docx
@@ -125,6 +125,15 @@
       </w:r>
     </w:p>
     <w:p/>
+    <w:p>
+      <w:r>
+        <w:t>Opmerking:</w:t>
+      </w:r>
+      <w:r>
+        <w:br/>
+        <w:t>De timestamp geeft de verkeerde datum terug, geeft een tijd terug op 1 januari 2001</w:t>
+      </w:r>
+    </w:p>
     <w:p/>
     <w:sectPr>
       <w:pgSz w:w="11906" w:h="16838"/>

</xml_diff>